<commit_message>
READ ME THIS IS THE MOST UPDATED ONE
</commit_message>
<xml_diff>
--- a/Things to Do Before Spring Break.docx
+++ b/Things to Do Before Spring Break.docx
@@ -8,8 +8,6 @@
       </w:r>
     </w:p>
     <w:p>
-      <w:bookmarkStart w:id="0" w:name="_GoBack"/>
-      <w:bookmarkEnd w:id="0"/>
       <w:r>
         <w:t>For us to be successful, our robot should be in motion before spring break.  Does not have to have working sensors or the right tension of shocks but it should be able to move forward, backward, left, and right.  To do this below is a list of items each person should be able to complete by next Friday (3/23/18).   I realize this is a lot for one person but with perseverance and team work it should be a doable goal.  Let us all know if you need any help and if something cannot be done.</w:t>
       </w:r>
@@ -143,6 +141,14 @@
           <w:numId w:val="3"/>
         </w:numPr>
       </w:pPr>
+      <w:r>
+        <w:t>Sensor Mount</w:t>
+      </w:r>
+      <w:r>
+        <w:t>(Bump and Ultra Sonic)</w:t>
+      </w:r>
+      <w:bookmarkStart w:id="0" w:name="_GoBack"/>
+      <w:bookmarkEnd w:id="0"/>
     </w:p>
     <w:p>
       <w:pPr>

</xml_diff>